<commit_message>
Script banco, retoques finais no site
</commit_message>
<xml_diff>
--- a/DocumentaçãoProj-Individual.docx
+++ b/DocumentaçãoProj-Individual.docx
@@ -110,6 +110,18 @@
           <w:lang w:val="pt-BR"/>
         </w:rPr>
       </w:pPr>
+    </w:p>
+    <w:p>
+      <w:pPr>
+        <w:rPr>
+          <w:rFonts w:ascii="Arial" w:hAnsi="Arial" w:cs="Arial"/>
+          <w:b/>
+          <w:sz w:val="24"/>
+          <w:lang w:val="pt-BR"/>
+        </w:rPr>
+      </w:pPr>
+      <w:bookmarkStart w:id="0" w:name="_GoBack"/>
+      <w:bookmarkEnd w:id="0"/>
       <w:r>
         <w:rPr>
           <w:rFonts w:ascii="Arial" w:hAnsi="Arial" w:cs="Arial"/>
@@ -437,15 +449,7 @@
           <w:sz w:val="24"/>
           <w:lang w:val="pt-PT"/>
         </w:rPr>
-        <w:t xml:space="preserve">Criar </w:t>
-      </w:r>
-      <w:r>
-        <w:rPr>
-          <w:rFonts w:ascii="Arial" w:hAnsi="Arial" w:cs="Arial"/>
-          <w:sz w:val="24"/>
-          <w:lang w:val="pt-PT"/>
-        </w:rPr>
-        <w:t>protótipo do site do projeto;</w:t>
+        <w:t>Criar protótipo do site do projeto;</w:t>
       </w:r>
     </w:p>
     <w:p>
@@ -553,6 +557,7 @@
           <w:sz w:val="24"/>
           <w:lang w:val="pt-PT"/>
         </w:rPr>
+        <w:lastRenderedPageBreak/>
         <w:t>S</w:t>
       </w:r>
       <w:r>
@@ -571,8 +576,6 @@
         </w:rPr>
         <w:t xml:space="preserve"> na prática;</w:t>
       </w:r>
-      <w:bookmarkStart w:id="0" w:name="_GoBack"/>
-      <w:bookmarkEnd w:id="0"/>
     </w:p>
     <w:sectPr>
       <w:pgSz w:w="11906" w:h="16838"/>
@@ -855,7 +858,7 @@
     <w:lsdException w:name="Table Web 2" w:semiHidden="1" w:unhideWhenUsed="1"/>
     <w:lsdException w:name="Table Web 3" w:semiHidden="1" w:unhideWhenUsed="1"/>
     <w:lsdException w:name="Balloon Text" w:semiHidden="1" w:unhideWhenUsed="1"/>
-    <w:lsdException w:name="Table Grid" w:semiHidden="1" w:uiPriority="39" w:unhideWhenUsed="1"/>
+    <w:lsdException w:name="Table Grid" w:uiPriority="39"/>
     <w:lsdException w:name="Table Theme" w:semiHidden="1" w:unhideWhenUsed="1"/>
     <w:lsdException w:name="Placeholder Text" w:semiHidden="1"/>
     <w:lsdException w:name="Light Shading" w:uiPriority="60"/>

</xml_diff>